<commit_message>
Dodat SSU odgovaranja na zahtev kluba
</commit_message>
<xml_diff>
--- a/Faza 2/SSU Napuštanje kluba.docx
+++ b/Faza 2/SSU Napuštanje kluba.docx
@@ -10,13 +10,47 @@
           <w:szCs w:val="28"/>
         </w:rPr>
       </w:pPr>
+      <w:proofErr w:type="spellStart"/>
       <w:r>
         <w:rPr>
           <w:sz w:val="28"/>
           <w:szCs w:val="28"/>
         </w:rPr>
-        <w:t>Elektrotehnički fakultet u Beogradu</w:t>
-      </w:r>
+        <w:t>Elektrotehnički</w:t>
+      </w:r>
+      <w:proofErr w:type="spellEnd"/>
+      <w:r>
+        <w:rPr>
+          <w:sz w:val="28"/>
+          <w:szCs w:val="28"/>
+        </w:rPr>
+        <w:t xml:space="preserve"> </w:t>
+      </w:r>
+      <w:proofErr w:type="spellStart"/>
+      <w:r>
+        <w:rPr>
+          <w:sz w:val="28"/>
+          <w:szCs w:val="28"/>
+        </w:rPr>
+        <w:t>fakultet</w:t>
+      </w:r>
+      <w:proofErr w:type="spellEnd"/>
+      <w:r>
+        <w:rPr>
+          <w:sz w:val="28"/>
+          <w:szCs w:val="28"/>
+        </w:rPr>
+        <w:t xml:space="preserve"> u </w:t>
+      </w:r>
+      <w:proofErr w:type="spellStart"/>
+      <w:r>
+        <w:rPr>
+          <w:sz w:val="28"/>
+          <w:szCs w:val="28"/>
+        </w:rPr>
+        <w:t>Beogradu</w:t>
+      </w:r>
+      <w:proofErr w:type="spellEnd"/>
     </w:p>
     <w:p>
       <w:pPr>
@@ -31,8 +65,49 @@
           <w:sz w:val="28"/>
           <w:szCs w:val="28"/>
         </w:rPr>
-        <w:t>SI3PSI Principi Softverskog Inženjerstva</w:t>
-      </w:r>
+        <w:t xml:space="preserve">SI3PSI </w:t>
+      </w:r>
+      <w:proofErr w:type="spellStart"/>
+      <w:r>
+        <w:rPr>
+          <w:sz w:val="28"/>
+          <w:szCs w:val="28"/>
+        </w:rPr>
+        <w:t>Principi</w:t>
+      </w:r>
+      <w:proofErr w:type="spellEnd"/>
+      <w:r>
+        <w:rPr>
+          <w:sz w:val="28"/>
+          <w:szCs w:val="28"/>
+        </w:rPr>
+        <w:t xml:space="preserve"> </w:t>
+      </w:r>
+      <w:proofErr w:type="spellStart"/>
+      <w:r>
+        <w:rPr>
+          <w:sz w:val="28"/>
+          <w:szCs w:val="28"/>
+        </w:rPr>
+        <w:t>Softverskog</w:t>
+      </w:r>
+      <w:proofErr w:type="spellEnd"/>
+      <w:r>
+        <w:rPr>
+          <w:sz w:val="28"/>
+          <w:szCs w:val="28"/>
+        </w:rPr>
+        <w:t xml:space="preserve"> </w:t>
+      </w:r>
+      <w:proofErr w:type="spellStart"/>
+      <w:r>
+        <w:rPr>
+          <w:sz w:val="28"/>
+          <w:szCs w:val="28"/>
+        </w:rPr>
+        <w:t>Inženjerstva</w:t>
+      </w:r>
+      <w:proofErr w:type="spellEnd"/>
     </w:p>
     <w:p>
       <w:pPr>
@@ -75,6 +150,7 @@
           <w:lang w:val="sr-Latn-RS"/>
         </w:rPr>
       </w:pPr>
+      <w:proofErr w:type="spellStart"/>
       <w:r>
         <w:rPr>
           <w:b/>
@@ -82,7 +158,17 @@
           <w:sz w:val="36"/>
           <w:szCs w:val="36"/>
         </w:rPr>
-        <w:t xml:space="preserve">Projekat Portal za </w:t>
+        <w:t>Projekat</w:t>
+      </w:r>
+      <w:proofErr w:type="spellEnd"/>
+      <w:r>
+        <w:rPr>
+          <w:b/>
+          <w:bCs/>
+          <w:sz w:val="36"/>
+          <w:szCs w:val="36"/>
+        </w:rPr>
+        <w:t xml:space="preserve"> Portal za </w:t>
       </w:r>
       <w:r>
         <w:rPr>
@@ -162,6 +248,7 @@
           <w:szCs w:val="40"/>
         </w:rPr>
       </w:pPr>
+      <w:proofErr w:type="spellStart"/>
       <w:r>
         <w:rPr>
           <w:b/>
@@ -169,8 +256,9 @@
           <w:sz w:val="40"/>
           <w:szCs w:val="40"/>
         </w:rPr>
-        <w:t>Specifikacija scenarija upotrebe funkcionalnosti</w:t>
-      </w:r>
+        <w:t>Specifikacija</w:t>
+      </w:r>
+      <w:proofErr w:type="spellEnd"/>
       <w:r>
         <w:rPr>
           <w:b/>
@@ -180,6 +268,7 @@
         </w:rPr>
         <w:t xml:space="preserve"> </w:t>
       </w:r>
+      <w:proofErr w:type="spellStart"/>
       <w:r>
         <w:rPr>
           <w:b/>
@@ -187,8 +276,89 @@
           <w:sz w:val="40"/>
           <w:szCs w:val="40"/>
         </w:rPr>
-        <w:t>napuštanja kluba</w:t>
-      </w:r>
+        <w:t>scenarija</w:t>
+      </w:r>
+      <w:proofErr w:type="spellEnd"/>
+      <w:r>
+        <w:rPr>
+          <w:b/>
+          <w:bCs/>
+          <w:sz w:val="40"/>
+          <w:szCs w:val="40"/>
+        </w:rPr>
+        <w:t xml:space="preserve"> </w:t>
+      </w:r>
+      <w:proofErr w:type="spellStart"/>
+      <w:r>
+        <w:rPr>
+          <w:b/>
+          <w:bCs/>
+          <w:sz w:val="40"/>
+          <w:szCs w:val="40"/>
+        </w:rPr>
+        <w:t>upotrebe</w:t>
+      </w:r>
+      <w:proofErr w:type="spellEnd"/>
+      <w:r>
+        <w:rPr>
+          <w:b/>
+          <w:bCs/>
+          <w:sz w:val="40"/>
+          <w:szCs w:val="40"/>
+        </w:rPr>
+        <w:t xml:space="preserve"> </w:t>
+      </w:r>
+      <w:proofErr w:type="spellStart"/>
+      <w:r>
+        <w:rPr>
+          <w:b/>
+          <w:bCs/>
+          <w:sz w:val="40"/>
+          <w:szCs w:val="40"/>
+        </w:rPr>
+        <w:t>funkcionalnosti</w:t>
+      </w:r>
+      <w:proofErr w:type="spellEnd"/>
+      <w:r>
+        <w:rPr>
+          <w:b/>
+          <w:bCs/>
+          <w:sz w:val="40"/>
+          <w:szCs w:val="40"/>
+        </w:rPr>
+        <w:t xml:space="preserve"> </w:t>
+      </w:r>
+      <w:proofErr w:type="spellStart"/>
+      <w:r>
+        <w:rPr>
+          <w:b/>
+          <w:bCs/>
+          <w:sz w:val="40"/>
+          <w:szCs w:val="40"/>
+        </w:rPr>
+        <w:t>napuštanja</w:t>
+      </w:r>
+      <w:proofErr w:type="spellEnd"/>
+      <w:r>
+        <w:rPr>
+          <w:b/>
+          <w:bCs/>
+          <w:sz w:val="40"/>
+          <w:szCs w:val="40"/>
+        </w:rPr>
+        <w:t xml:space="preserve"> </w:t>
+      </w:r>
+      <w:proofErr w:type="spellStart"/>
+      <w:r>
+        <w:rPr>
+          <w:b/>
+          <w:bCs/>
+          <w:sz w:val="40"/>
+          <w:szCs w:val="40"/>
+        </w:rPr>
+        <w:t>kluba</w:t>
+      </w:r>
+      <w:proofErr w:type="spellEnd"/>
     </w:p>
     <w:p>
       <w:pPr>
@@ -198,18 +368,27 @@
           <w:szCs w:val="32"/>
         </w:rPr>
       </w:pPr>
+      <w:proofErr w:type="spellStart"/>
       <w:r>
         <w:rPr>
           <w:sz w:val="32"/>
           <w:szCs w:val="32"/>
         </w:rPr>
-        <w:t>Verzija 1.</w:t>
-      </w:r>
+        <w:t>Verzija</w:t>
+      </w:r>
+      <w:proofErr w:type="spellEnd"/>
       <w:r>
         <w:rPr>
           <w:sz w:val="32"/>
           <w:szCs w:val="32"/>
         </w:rPr>
+        <w:t xml:space="preserve"> 1.</w:t>
+      </w:r>
+      <w:r>
+        <w:rPr>
+          <w:sz w:val="32"/>
+          <w:szCs w:val="32"/>
+        </w:rPr>
         <w:t>0</w:t>
       </w:r>
     </w:p>
@@ -236,14 +415,32 @@
           <w:szCs w:val="40"/>
         </w:rPr>
       </w:pPr>
+      <w:proofErr w:type="spellStart"/>
       <w:r>
         <w:rPr>
           <w:sz w:val="40"/>
           <w:szCs w:val="40"/>
         </w:rPr>
         <w:lastRenderedPageBreak/>
-        <w:t>Istorija izmena</w:t>
-      </w:r>
+        <w:t>Istorija</w:t>
+      </w:r>
+      <w:proofErr w:type="spellEnd"/>
+      <w:r>
+        <w:rPr>
+          <w:sz w:val="40"/>
+          <w:szCs w:val="40"/>
+        </w:rPr>
+        <w:t xml:space="preserve"> </w:t>
+      </w:r>
+      <w:proofErr w:type="spellStart"/>
+      <w:r>
+        <w:rPr>
+          <w:sz w:val="40"/>
+          <w:szCs w:val="40"/>
+        </w:rPr>
+        <w:t>izmena</w:t>
+      </w:r>
+      <w:proofErr w:type="spellEnd"/>
     </w:p>
     <w:tbl>
       <w:tblPr>
@@ -289,6 +486,7 @@
                 <w:szCs w:val="24"/>
               </w:rPr>
             </w:pPr>
+            <w:proofErr w:type="spellStart"/>
             <w:r>
               <w:rPr>
                 <w:sz w:val="24"/>
@@ -296,6 +494,7 @@
               </w:rPr>
               <w:t>Verzija</w:t>
             </w:r>
+            <w:proofErr w:type="spellEnd"/>
           </w:p>
         </w:tc>
         <w:tc>
@@ -309,13 +508,31 @@
                 <w:szCs w:val="24"/>
               </w:rPr>
             </w:pPr>
+            <w:proofErr w:type="spellStart"/>
             <w:r>
               <w:rPr>
                 <w:sz w:val="24"/>
                 <w:szCs w:val="24"/>
               </w:rPr>
-              <w:t>Kratak opis</w:t>
-            </w:r>
+              <w:t>Kratak</w:t>
+            </w:r>
+            <w:proofErr w:type="spellEnd"/>
+            <w:r>
+              <w:rPr>
+                <w:sz w:val="24"/>
+                <w:szCs w:val="24"/>
+              </w:rPr>
+              <w:t xml:space="preserve"> </w:t>
+            </w:r>
+            <w:proofErr w:type="spellStart"/>
+            <w:r>
+              <w:rPr>
+                <w:sz w:val="24"/>
+                <w:szCs w:val="24"/>
+              </w:rPr>
+              <w:t>opis</w:t>
+            </w:r>
+            <w:proofErr w:type="spellEnd"/>
           </w:p>
         </w:tc>
         <w:tc>
@@ -405,13 +622,31 @@
                 <w:szCs w:val="24"/>
               </w:rPr>
             </w:pPr>
+            <w:proofErr w:type="spellStart"/>
             <w:r>
               <w:rPr>
                 <w:sz w:val="24"/>
                 <w:szCs w:val="24"/>
               </w:rPr>
-              <w:t>Inicijalna verzija</w:t>
-            </w:r>
+              <w:t>Inicijalna</w:t>
+            </w:r>
+            <w:proofErr w:type="spellEnd"/>
+            <w:r>
+              <w:rPr>
+                <w:sz w:val="24"/>
+                <w:szCs w:val="24"/>
+              </w:rPr>
+              <w:t xml:space="preserve"> </w:t>
+            </w:r>
+            <w:proofErr w:type="spellStart"/>
+            <w:r>
+              <w:rPr>
+                <w:sz w:val="24"/>
+                <w:szCs w:val="24"/>
+              </w:rPr>
+              <w:t>verzija</w:t>
+            </w:r>
+            <w:proofErr w:type="spellEnd"/>
           </w:p>
         </w:tc>
         <w:tc>
@@ -632,6 +867,7 @@
           <w:szCs w:val="40"/>
         </w:rPr>
       </w:pPr>
+      <w:proofErr w:type="spellStart"/>
       <w:r>
         <w:rPr>
           <w:sz w:val="40"/>
@@ -640,6 +876,7 @@
         <w:lastRenderedPageBreak/>
         <w:t>Sadržaj</w:t>
       </w:r>
+      <w:proofErr w:type="spellEnd"/>
     </w:p>
     <w:sdt>
       <w:sdtPr>
@@ -667,9 +904,11 @@
           <w:pPr>
             <w:pStyle w:val="TOCHeading"/>
           </w:pPr>
+          <w:proofErr w:type="spellStart"/>
           <w:r>
             <w:t>Sadrži</w:t>
           </w:r>
+          <w:proofErr w:type="spellEnd"/>
         </w:p>
         <w:p>
           <w:pPr>
@@ -1626,6 +1865,7 @@
         </w:rPr>
       </w:pPr>
       <w:bookmarkStart w:id="0" w:name="_Toc34335022"/>
+      <w:proofErr w:type="spellStart"/>
       <w:r>
         <w:rPr>
           <w:sz w:val="36"/>
@@ -1634,6 +1874,7 @@
         <w:t>Uvod</w:t>
       </w:r>
       <w:bookmarkEnd w:id="0"/>
+      <w:proofErr w:type="spellEnd"/>
     </w:p>
     <w:p>
       <w:pPr>
@@ -1644,6 +1885,7 @@
         </w:rPr>
       </w:pPr>
       <w:bookmarkStart w:id="1" w:name="_Toc34335023"/>
+      <w:proofErr w:type="spellStart"/>
       <w:r>
         <w:rPr>
           <w:sz w:val="28"/>
@@ -1652,6 +1894,7 @@
         <w:t>Rezime</w:t>
       </w:r>
       <w:bookmarkEnd w:id="1"/>
+      <w:proofErr w:type="spellEnd"/>
     </w:p>
     <w:p>
       <w:pPr>
@@ -1660,27 +1903,134 @@
           <w:szCs w:val="24"/>
         </w:rPr>
       </w:pPr>
-      <w:r>
-        <w:rPr>
-          <w:sz w:val="24"/>
-          <w:szCs w:val="24"/>
-        </w:rPr>
-        <w:t xml:space="preserve">Definisanje scenarija upotreba pri </w:t>
-      </w:r>
-      <w:r>
-        <w:rPr>
-          <w:sz w:val="24"/>
-          <w:szCs w:val="24"/>
-        </w:rPr>
-        <w:t>zahtevu igrača za</w:t>
-      </w:r>
-      <w:r>
-        <w:rPr>
-          <w:sz w:val="24"/>
-          <w:szCs w:val="24"/>
-        </w:rPr>
-        <w:t xml:space="preserve"> napuštanje kluba</w:t>
-      </w:r>
+      <w:proofErr w:type="spellStart"/>
+      <w:r>
+        <w:rPr>
+          <w:sz w:val="24"/>
+          <w:szCs w:val="24"/>
+        </w:rPr>
+        <w:t>Definisanje</w:t>
+      </w:r>
+      <w:proofErr w:type="spellEnd"/>
+      <w:r>
+        <w:rPr>
+          <w:sz w:val="24"/>
+          <w:szCs w:val="24"/>
+        </w:rPr>
+        <w:t xml:space="preserve"> </w:t>
+      </w:r>
+      <w:proofErr w:type="spellStart"/>
+      <w:r>
+        <w:rPr>
+          <w:sz w:val="24"/>
+          <w:szCs w:val="24"/>
+        </w:rPr>
+        <w:t>scenarija</w:t>
+      </w:r>
+      <w:proofErr w:type="spellEnd"/>
+      <w:r>
+        <w:rPr>
+          <w:sz w:val="24"/>
+          <w:szCs w:val="24"/>
+        </w:rPr>
+        <w:t xml:space="preserve"> </w:t>
+      </w:r>
+      <w:proofErr w:type="spellStart"/>
+      <w:r>
+        <w:rPr>
+          <w:sz w:val="24"/>
+          <w:szCs w:val="24"/>
+        </w:rPr>
+        <w:t>upotreba</w:t>
+      </w:r>
+      <w:proofErr w:type="spellEnd"/>
+      <w:r>
+        <w:rPr>
+          <w:sz w:val="24"/>
+          <w:szCs w:val="24"/>
+        </w:rPr>
+        <w:t xml:space="preserve"> </w:t>
+      </w:r>
+      <w:proofErr w:type="spellStart"/>
+      <w:r>
+        <w:rPr>
+          <w:sz w:val="24"/>
+          <w:szCs w:val="24"/>
+        </w:rPr>
+        <w:t>pri</w:t>
+      </w:r>
+      <w:proofErr w:type="spellEnd"/>
+      <w:r>
+        <w:rPr>
+          <w:sz w:val="24"/>
+          <w:szCs w:val="24"/>
+        </w:rPr>
+        <w:t xml:space="preserve"> </w:t>
+      </w:r>
+      <w:proofErr w:type="spellStart"/>
+      <w:r>
+        <w:rPr>
+          <w:sz w:val="24"/>
+          <w:szCs w:val="24"/>
+        </w:rPr>
+        <w:t>zahtevu</w:t>
+      </w:r>
+      <w:proofErr w:type="spellEnd"/>
+      <w:r>
+        <w:rPr>
+          <w:sz w:val="24"/>
+          <w:szCs w:val="24"/>
+        </w:rPr>
+        <w:t xml:space="preserve"> </w:t>
+      </w:r>
+      <w:proofErr w:type="spellStart"/>
+      <w:r>
+        <w:rPr>
+          <w:sz w:val="24"/>
+          <w:szCs w:val="24"/>
+        </w:rPr>
+        <w:t>igrača</w:t>
+      </w:r>
+      <w:proofErr w:type="spellEnd"/>
+      <w:r>
+        <w:rPr>
+          <w:sz w:val="24"/>
+          <w:szCs w:val="24"/>
+        </w:rPr>
+        <w:t xml:space="preserve"> za</w:t>
+      </w:r>
+      <w:r>
+        <w:rPr>
+          <w:sz w:val="24"/>
+          <w:szCs w:val="24"/>
+        </w:rPr>
+        <w:t xml:space="preserve"> </w:t>
+      </w:r>
+      <w:proofErr w:type="spellStart"/>
+      <w:r>
+        <w:rPr>
+          <w:sz w:val="24"/>
+          <w:szCs w:val="24"/>
+        </w:rPr>
+        <w:t>napuštanje</w:t>
+      </w:r>
+      <w:proofErr w:type="spellEnd"/>
+      <w:r>
+        <w:rPr>
+          <w:sz w:val="24"/>
+          <w:szCs w:val="24"/>
+        </w:rPr>
+        <w:t xml:space="preserve"> </w:t>
+      </w:r>
+      <w:proofErr w:type="spellStart"/>
+      <w:r>
+        <w:rPr>
+          <w:sz w:val="24"/>
+          <w:szCs w:val="24"/>
+        </w:rPr>
+        <w:t>kluba</w:t>
+      </w:r>
+      <w:proofErr w:type="spellEnd"/>
       <w:r>
         <w:rPr>
           <w:sz w:val="24"/>
@@ -1698,14 +2048,80 @@
         </w:rPr>
       </w:pPr>
       <w:bookmarkStart w:id="2" w:name="_Toc34335024"/>
+      <w:proofErr w:type="spellStart"/>
       <w:r>
         <w:rPr>
           <w:sz w:val="28"/>
           <w:szCs w:val="28"/>
         </w:rPr>
-        <w:t>Namena dokumenta i ciljne grupe</w:t>
+        <w:t>Namena</w:t>
+      </w:r>
+      <w:proofErr w:type="spellEnd"/>
+      <w:r>
+        <w:rPr>
+          <w:sz w:val="28"/>
+          <w:szCs w:val="28"/>
+        </w:rPr>
+        <w:t xml:space="preserve"> </w:t>
+      </w:r>
+      <w:proofErr w:type="spellStart"/>
+      <w:r>
+        <w:rPr>
+          <w:sz w:val="28"/>
+          <w:szCs w:val="28"/>
+        </w:rPr>
+        <w:t>dokumenta</w:t>
+      </w:r>
+      <w:proofErr w:type="spellEnd"/>
+      <w:r>
+        <w:rPr>
+          <w:sz w:val="28"/>
+          <w:szCs w:val="28"/>
+        </w:rPr>
+        <w:t xml:space="preserve"> </w:t>
+      </w:r>
+      <w:proofErr w:type="spellStart"/>
+      <w:r>
+        <w:rPr>
+          <w:sz w:val="28"/>
+          <w:szCs w:val="28"/>
+        </w:rPr>
+        <w:t>i</w:t>
+      </w:r>
+      <w:proofErr w:type="spellEnd"/>
+      <w:r>
+        <w:rPr>
+          <w:sz w:val="28"/>
+          <w:szCs w:val="28"/>
+        </w:rPr>
+        <w:t xml:space="preserve"> </w:t>
+      </w:r>
+      <w:proofErr w:type="spellStart"/>
+      <w:r>
+        <w:rPr>
+          <w:sz w:val="28"/>
+          <w:szCs w:val="28"/>
+        </w:rPr>
+        <w:t>ciljne</w:t>
+      </w:r>
+      <w:proofErr w:type="spellEnd"/>
+      <w:r>
+        <w:rPr>
+          <w:sz w:val="28"/>
+          <w:szCs w:val="28"/>
+        </w:rPr>
+        <w:t xml:space="preserve"> </w:t>
+      </w:r>
+      <w:proofErr w:type="spellStart"/>
+      <w:r>
+        <w:rPr>
+          <w:sz w:val="28"/>
+          <w:szCs w:val="28"/>
+        </w:rPr>
+        <w:t>grupe</w:t>
       </w:r>
       <w:bookmarkEnd w:id="2"/>
+      <w:proofErr w:type="spellEnd"/>
     </w:p>
     <w:p>
       <w:pPr>
@@ -1714,12 +2130,293 @@
           <w:szCs w:val="24"/>
         </w:rPr>
       </w:pPr>
-      <w:r>
-        <w:rPr>
-          <w:sz w:val="24"/>
-          <w:szCs w:val="24"/>
-        </w:rPr>
-        <w:t>Dokument će koristiti svi članovi projektnog tima u razvoju projekta i testiranju a može se koristiti i pri pisanju uputstva za upotrebu.</w:t>
+      <w:proofErr w:type="spellStart"/>
+      <w:r>
+        <w:rPr>
+          <w:sz w:val="24"/>
+          <w:szCs w:val="24"/>
+        </w:rPr>
+        <w:t>Dokument</w:t>
+      </w:r>
+      <w:proofErr w:type="spellEnd"/>
+      <w:r>
+        <w:rPr>
+          <w:sz w:val="24"/>
+          <w:szCs w:val="24"/>
+        </w:rPr>
+        <w:t xml:space="preserve"> </w:t>
+      </w:r>
+      <w:proofErr w:type="spellStart"/>
+      <w:r>
+        <w:rPr>
+          <w:sz w:val="24"/>
+          <w:szCs w:val="24"/>
+        </w:rPr>
+        <w:t>će</w:t>
+      </w:r>
+      <w:proofErr w:type="spellEnd"/>
+      <w:r>
+        <w:rPr>
+          <w:sz w:val="24"/>
+          <w:szCs w:val="24"/>
+        </w:rPr>
+        <w:t xml:space="preserve"> </w:t>
+      </w:r>
+      <w:proofErr w:type="spellStart"/>
+      <w:r>
+        <w:rPr>
+          <w:sz w:val="24"/>
+          <w:szCs w:val="24"/>
+        </w:rPr>
+        <w:t>koristiti</w:t>
+      </w:r>
+      <w:proofErr w:type="spellEnd"/>
+      <w:r>
+        <w:rPr>
+          <w:sz w:val="24"/>
+          <w:szCs w:val="24"/>
+        </w:rPr>
+        <w:t xml:space="preserve"> </w:t>
+      </w:r>
+      <w:proofErr w:type="spellStart"/>
+      <w:r>
+        <w:rPr>
+          <w:sz w:val="24"/>
+          <w:szCs w:val="24"/>
+        </w:rPr>
+        <w:t>svi</w:t>
+      </w:r>
+      <w:proofErr w:type="spellEnd"/>
+      <w:r>
+        <w:rPr>
+          <w:sz w:val="24"/>
+          <w:szCs w:val="24"/>
+        </w:rPr>
+        <w:t xml:space="preserve"> </w:t>
+      </w:r>
+      <w:proofErr w:type="spellStart"/>
+      <w:r>
+        <w:rPr>
+          <w:sz w:val="24"/>
+          <w:szCs w:val="24"/>
+        </w:rPr>
+        <w:t>članovi</w:t>
+      </w:r>
+      <w:proofErr w:type="spellEnd"/>
+      <w:r>
+        <w:rPr>
+          <w:sz w:val="24"/>
+          <w:szCs w:val="24"/>
+        </w:rPr>
+        <w:t xml:space="preserve"> </w:t>
+      </w:r>
+      <w:proofErr w:type="spellStart"/>
+      <w:r>
+        <w:rPr>
+          <w:sz w:val="24"/>
+          <w:szCs w:val="24"/>
+        </w:rPr>
+        <w:t>projektnog</w:t>
+      </w:r>
+      <w:proofErr w:type="spellEnd"/>
+      <w:r>
+        <w:rPr>
+          <w:sz w:val="24"/>
+          <w:szCs w:val="24"/>
+        </w:rPr>
+        <w:t xml:space="preserve"> </w:t>
+      </w:r>
+      <w:proofErr w:type="spellStart"/>
+      <w:r>
+        <w:rPr>
+          <w:sz w:val="24"/>
+          <w:szCs w:val="24"/>
+        </w:rPr>
+        <w:t>tima</w:t>
+      </w:r>
+      <w:proofErr w:type="spellEnd"/>
+      <w:r>
+        <w:rPr>
+          <w:sz w:val="24"/>
+          <w:szCs w:val="24"/>
+        </w:rPr>
+        <w:t xml:space="preserve"> u </w:t>
+      </w:r>
+      <w:proofErr w:type="spellStart"/>
+      <w:r>
+        <w:rPr>
+          <w:sz w:val="24"/>
+          <w:szCs w:val="24"/>
+        </w:rPr>
+        <w:t>razvoju</w:t>
+      </w:r>
+      <w:proofErr w:type="spellEnd"/>
+      <w:r>
+        <w:rPr>
+          <w:sz w:val="24"/>
+          <w:szCs w:val="24"/>
+        </w:rPr>
+        <w:t xml:space="preserve"> </w:t>
+      </w:r>
+      <w:proofErr w:type="spellStart"/>
+      <w:r>
+        <w:rPr>
+          <w:sz w:val="24"/>
+          <w:szCs w:val="24"/>
+        </w:rPr>
+        <w:t>projekta</w:t>
+      </w:r>
+      <w:proofErr w:type="spellEnd"/>
+      <w:r>
+        <w:rPr>
+          <w:sz w:val="24"/>
+          <w:szCs w:val="24"/>
+        </w:rPr>
+        <w:t xml:space="preserve"> </w:t>
+      </w:r>
+      <w:proofErr w:type="spellStart"/>
+      <w:r>
+        <w:rPr>
+          <w:sz w:val="24"/>
+          <w:szCs w:val="24"/>
+        </w:rPr>
+        <w:t>i</w:t>
+      </w:r>
+      <w:proofErr w:type="spellEnd"/>
+      <w:r>
+        <w:rPr>
+          <w:sz w:val="24"/>
+          <w:szCs w:val="24"/>
+        </w:rPr>
+        <w:t xml:space="preserve"> </w:t>
+      </w:r>
+      <w:proofErr w:type="spellStart"/>
+      <w:r>
+        <w:rPr>
+          <w:sz w:val="24"/>
+          <w:szCs w:val="24"/>
+        </w:rPr>
+        <w:t>testiranju</w:t>
+      </w:r>
+      <w:proofErr w:type="spellEnd"/>
+      <w:r>
+        <w:rPr>
+          <w:sz w:val="24"/>
+          <w:szCs w:val="24"/>
+        </w:rPr>
+        <w:t xml:space="preserve"> a </w:t>
+      </w:r>
+      <w:proofErr w:type="spellStart"/>
+      <w:r>
+        <w:rPr>
+          <w:sz w:val="24"/>
+          <w:szCs w:val="24"/>
+        </w:rPr>
+        <w:t>može</w:t>
+      </w:r>
+      <w:proofErr w:type="spellEnd"/>
+      <w:r>
+        <w:rPr>
+          <w:sz w:val="24"/>
+          <w:szCs w:val="24"/>
+        </w:rPr>
+        <w:t xml:space="preserve"> se </w:t>
+      </w:r>
+      <w:proofErr w:type="spellStart"/>
+      <w:r>
+        <w:rPr>
+          <w:sz w:val="24"/>
+          <w:szCs w:val="24"/>
+        </w:rPr>
+        <w:t>koristiti</w:t>
+      </w:r>
+      <w:proofErr w:type="spellEnd"/>
+      <w:r>
+        <w:rPr>
+          <w:sz w:val="24"/>
+          <w:szCs w:val="24"/>
+        </w:rPr>
+        <w:t xml:space="preserve"> </w:t>
+      </w:r>
+      <w:proofErr w:type="spellStart"/>
+      <w:r>
+        <w:rPr>
+          <w:sz w:val="24"/>
+          <w:szCs w:val="24"/>
+        </w:rPr>
+        <w:t>i</w:t>
+      </w:r>
+      <w:proofErr w:type="spellEnd"/>
+      <w:r>
+        <w:rPr>
+          <w:sz w:val="24"/>
+          <w:szCs w:val="24"/>
+        </w:rPr>
+        <w:t xml:space="preserve"> </w:t>
+      </w:r>
+      <w:proofErr w:type="spellStart"/>
+      <w:r>
+        <w:rPr>
+          <w:sz w:val="24"/>
+          <w:szCs w:val="24"/>
+        </w:rPr>
+        <w:t>pri</w:t>
+      </w:r>
+      <w:proofErr w:type="spellEnd"/>
+      <w:r>
+        <w:rPr>
+          <w:sz w:val="24"/>
+          <w:szCs w:val="24"/>
+        </w:rPr>
+        <w:t xml:space="preserve"> </w:t>
+      </w:r>
+      <w:proofErr w:type="spellStart"/>
+      <w:r>
+        <w:rPr>
+          <w:sz w:val="24"/>
+          <w:szCs w:val="24"/>
+        </w:rPr>
+        <w:t>pisanju</w:t>
+      </w:r>
+      <w:proofErr w:type="spellEnd"/>
+      <w:r>
+        <w:rPr>
+          <w:sz w:val="24"/>
+          <w:szCs w:val="24"/>
+        </w:rPr>
+        <w:t xml:space="preserve"> </w:t>
+      </w:r>
+      <w:proofErr w:type="spellStart"/>
+      <w:r>
+        <w:rPr>
+          <w:sz w:val="24"/>
+          <w:szCs w:val="24"/>
+        </w:rPr>
+        <w:t>uputstva</w:t>
+      </w:r>
+      <w:proofErr w:type="spellEnd"/>
+      <w:r>
+        <w:rPr>
+          <w:sz w:val="24"/>
+          <w:szCs w:val="24"/>
+        </w:rPr>
+        <w:t xml:space="preserve"> za </w:t>
+      </w:r>
+      <w:proofErr w:type="spellStart"/>
+      <w:r>
+        <w:rPr>
+          <w:sz w:val="24"/>
+          <w:szCs w:val="24"/>
+        </w:rPr>
+        <w:t>upotrebu</w:t>
+      </w:r>
+      <w:proofErr w:type="spellEnd"/>
+      <w:r>
+        <w:rPr>
+          <w:sz w:val="24"/>
+          <w:szCs w:val="24"/>
+        </w:rPr>
+        <w:t>.</w:t>
       </w:r>
     </w:p>
     <w:p>
@@ -1752,13 +2449,31 @@
           <w:szCs w:val="24"/>
         </w:rPr>
       </w:pPr>
-      <w:r>
-        <w:rPr>
-          <w:sz w:val="24"/>
-          <w:szCs w:val="24"/>
-        </w:rPr>
-        <w:t>Projektni zadatak</w:t>
-      </w:r>
+      <w:proofErr w:type="spellStart"/>
+      <w:r>
+        <w:rPr>
+          <w:sz w:val="24"/>
+          <w:szCs w:val="24"/>
+        </w:rPr>
+        <w:t>Projektni</w:t>
+      </w:r>
+      <w:proofErr w:type="spellEnd"/>
+      <w:r>
+        <w:rPr>
+          <w:sz w:val="24"/>
+          <w:szCs w:val="24"/>
+        </w:rPr>
+        <w:t xml:space="preserve"> </w:t>
+      </w:r>
+      <w:proofErr w:type="spellStart"/>
+      <w:r>
+        <w:rPr>
+          <w:sz w:val="24"/>
+          <w:szCs w:val="24"/>
+        </w:rPr>
+        <w:t>zadatak</w:t>
+      </w:r>
+      <w:proofErr w:type="spellEnd"/>
     </w:p>
     <w:p>
       <w:pPr>
@@ -1772,13 +2487,95 @@
           <w:szCs w:val="24"/>
         </w:rPr>
       </w:pPr>
-      <w:r>
-        <w:rPr>
-          <w:sz w:val="24"/>
-          <w:szCs w:val="24"/>
-        </w:rPr>
-        <w:t>Uputstvo za pisanje specifikacije scenarija upotrebe funkcionalnosti</w:t>
-      </w:r>
+      <w:proofErr w:type="spellStart"/>
+      <w:r>
+        <w:rPr>
+          <w:sz w:val="24"/>
+          <w:szCs w:val="24"/>
+        </w:rPr>
+        <w:t>Uputstvo</w:t>
+      </w:r>
+      <w:proofErr w:type="spellEnd"/>
+      <w:r>
+        <w:rPr>
+          <w:sz w:val="24"/>
+          <w:szCs w:val="24"/>
+        </w:rPr>
+        <w:t xml:space="preserve"> za </w:t>
+      </w:r>
+      <w:proofErr w:type="spellStart"/>
+      <w:r>
+        <w:rPr>
+          <w:sz w:val="24"/>
+          <w:szCs w:val="24"/>
+        </w:rPr>
+        <w:t>pisanje</w:t>
+      </w:r>
+      <w:proofErr w:type="spellEnd"/>
+      <w:r>
+        <w:rPr>
+          <w:sz w:val="24"/>
+          <w:szCs w:val="24"/>
+        </w:rPr>
+        <w:t xml:space="preserve"> </w:t>
+      </w:r>
+      <w:proofErr w:type="spellStart"/>
+      <w:r>
+        <w:rPr>
+          <w:sz w:val="24"/>
+          <w:szCs w:val="24"/>
+        </w:rPr>
+        <w:t>specifikacije</w:t>
+      </w:r>
+      <w:proofErr w:type="spellEnd"/>
+      <w:r>
+        <w:rPr>
+          <w:sz w:val="24"/>
+          <w:szCs w:val="24"/>
+        </w:rPr>
+        <w:t xml:space="preserve"> </w:t>
+      </w:r>
+      <w:proofErr w:type="spellStart"/>
+      <w:r>
+        <w:rPr>
+          <w:sz w:val="24"/>
+          <w:szCs w:val="24"/>
+        </w:rPr>
+        <w:t>scenarija</w:t>
+      </w:r>
+      <w:proofErr w:type="spellEnd"/>
+      <w:r>
+        <w:rPr>
+          <w:sz w:val="24"/>
+          <w:szCs w:val="24"/>
+        </w:rPr>
+        <w:t xml:space="preserve"> </w:t>
+      </w:r>
+      <w:proofErr w:type="spellStart"/>
+      <w:r>
+        <w:rPr>
+          <w:sz w:val="24"/>
+          <w:szCs w:val="24"/>
+        </w:rPr>
+        <w:t>upotrebe</w:t>
+      </w:r>
+      <w:proofErr w:type="spellEnd"/>
+      <w:r>
+        <w:rPr>
+          <w:sz w:val="24"/>
+          <w:szCs w:val="24"/>
+        </w:rPr>
+        <w:t xml:space="preserve"> </w:t>
+      </w:r>
+      <w:proofErr w:type="spellStart"/>
+      <w:r>
+        <w:rPr>
+          <w:sz w:val="24"/>
+          <w:szCs w:val="24"/>
+        </w:rPr>
+        <w:t>funkcionalnosti</w:t>
+      </w:r>
+      <w:proofErr w:type="spellEnd"/>
     </w:p>
     <w:p>
       <w:pPr>
@@ -1829,14 +2626,32 @@
         </w:rPr>
       </w:pPr>
       <w:bookmarkStart w:id="4" w:name="_Toc34335026"/>
+      <w:proofErr w:type="spellStart"/>
       <w:r>
         <w:rPr>
           <w:sz w:val="28"/>
           <w:szCs w:val="28"/>
         </w:rPr>
-        <w:t>Otvorena pitanja</w:t>
+        <w:t>Otvorena</w:t>
+      </w:r>
+      <w:proofErr w:type="spellEnd"/>
+      <w:r>
+        <w:rPr>
+          <w:sz w:val="28"/>
+          <w:szCs w:val="28"/>
+        </w:rPr>
+        <w:t xml:space="preserve"> </w:t>
+      </w:r>
+      <w:proofErr w:type="spellStart"/>
+      <w:r>
+        <w:rPr>
+          <w:sz w:val="28"/>
+          <w:szCs w:val="28"/>
+        </w:rPr>
+        <w:t>pitanja</w:t>
       </w:r>
       <w:bookmarkEnd w:id="4"/>
+      <w:proofErr w:type="spellEnd"/>
     </w:p>
     <w:tbl>
       <w:tblPr>
@@ -1861,13 +2676,31 @@
                 <w:szCs w:val="24"/>
               </w:rPr>
             </w:pPr>
+            <w:proofErr w:type="spellStart"/>
             <w:r>
               <w:rPr>
                 <w:sz w:val="24"/>
                 <w:szCs w:val="24"/>
               </w:rPr>
-              <w:t>Redni broj</w:t>
-            </w:r>
+              <w:t>Redni</w:t>
+            </w:r>
+            <w:proofErr w:type="spellEnd"/>
+            <w:r>
+              <w:rPr>
+                <w:sz w:val="24"/>
+                <w:szCs w:val="24"/>
+              </w:rPr>
+              <w:t xml:space="preserve"> </w:t>
+            </w:r>
+            <w:proofErr w:type="spellStart"/>
+            <w:r>
+              <w:rPr>
+                <w:sz w:val="24"/>
+                <w:szCs w:val="24"/>
+              </w:rPr>
+              <w:t>broj</w:t>
+            </w:r>
+            <w:proofErr w:type="spellEnd"/>
           </w:p>
         </w:tc>
         <w:tc>
@@ -1881,6 +2714,7 @@
                 <w:szCs w:val="24"/>
               </w:rPr>
             </w:pPr>
+            <w:proofErr w:type="spellStart"/>
             <w:r>
               <w:rPr>
                 <w:sz w:val="24"/>
@@ -1888,6 +2722,7 @@
               </w:rPr>
               <w:t>Opis</w:t>
             </w:r>
+            <w:proofErr w:type="spellEnd"/>
           </w:p>
         </w:tc>
         <w:tc>
@@ -1901,6 +2736,7 @@
                 <w:szCs w:val="24"/>
               </w:rPr>
             </w:pPr>
+            <w:proofErr w:type="spellStart"/>
             <w:r>
               <w:rPr>
                 <w:sz w:val="24"/>
@@ -1908,6 +2744,7 @@
               </w:rPr>
               <w:t>Rešenje</w:t>
             </w:r>
+            <w:proofErr w:type="spellEnd"/>
           </w:p>
         </w:tc>
       </w:tr>
@@ -2051,21 +2888,64 @@
         </w:rPr>
         <w:t xml:space="preserve">Scenario </w:t>
       </w:r>
+      <w:proofErr w:type="spellStart"/>
       <w:r>
         <w:rPr>
           <w:sz w:val="36"/>
           <w:szCs w:val="36"/>
         </w:rPr>
-        <w:t xml:space="preserve">detaljnog </w:t>
-      </w:r>
+        <w:t>detaljnog</w:t>
+      </w:r>
+      <w:proofErr w:type="spellEnd"/>
       <w:r>
         <w:rPr>
           <w:sz w:val="36"/>
           <w:szCs w:val="36"/>
         </w:rPr>
-        <w:t>pregleda igrača u savezu</w:t>
+        <w:t xml:space="preserve"> </w:t>
+      </w:r>
+      <w:proofErr w:type="spellStart"/>
+      <w:r>
+        <w:rPr>
+          <w:sz w:val="36"/>
+          <w:szCs w:val="36"/>
+        </w:rPr>
+        <w:t>pregleda</w:t>
+      </w:r>
+      <w:proofErr w:type="spellEnd"/>
+      <w:r>
+        <w:rPr>
+          <w:sz w:val="36"/>
+          <w:szCs w:val="36"/>
+        </w:rPr>
+        <w:t xml:space="preserve"> </w:t>
+      </w:r>
+      <w:proofErr w:type="spellStart"/>
+      <w:r>
+        <w:rPr>
+          <w:sz w:val="36"/>
+          <w:szCs w:val="36"/>
+        </w:rPr>
+        <w:t>igrača</w:t>
+      </w:r>
+      <w:proofErr w:type="spellEnd"/>
+      <w:r>
+        <w:rPr>
+          <w:sz w:val="36"/>
+          <w:szCs w:val="36"/>
+        </w:rPr>
+        <w:t xml:space="preserve"> u </w:t>
+      </w:r>
+      <w:proofErr w:type="spellStart"/>
+      <w:r>
+        <w:rPr>
+          <w:sz w:val="36"/>
+          <w:szCs w:val="36"/>
+        </w:rPr>
+        <w:t>savezu</w:t>
       </w:r>
       <w:bookmarkEnd w:id="5"/>
+      <w:proofErr w:type="spellEnd"/>
     </w:p>
     <w:p>
       <w:pPr>
@@ -2076,14 +2956,32 @@
         </w:rPr>
       </w:pPr>
       <w:bookmarkStart w:id="6" w:name="_Toc34335028"/>
+      <w:proofErr w:type="spellStart"/>
       <w:r>
         <w:rPr>
           <w:sz w:val="28"/>
           <w:szCs w:val="28"/>
         </w:rPr>
-        <w:t>Kratak opis</w:t>
+        <w:t>Kratak</w:t>
+      </w:r>
+      <w:proofErr w:type="spellEnd"/>
+      <w:r>
+        <w:rPr>
+          <w:sz w:val="28"/>
+          <w:szCs w:val="28"/>
+        </w:rPr>
+        <w:t xml:space="preserve"> </w:t>
+      </w:r>
+      <w:proofErr w:type="spellStart"/>
+      <w:r>
+        <w:rPr>
+          <w:sz w:val="28"/>
+          <w:szCs w:val="28"/>
+        </w:rPr>
+        <w:t>opis</w:t>
       </w:r>
       <w:bookmarkEnd w:id="6"/>
+      <w:proofErr w:type="spellEnd"/>
     </w:p>
     <w:p>
       <w:pPr>
@@ -2097,7 +2995,87 @@
           <w:sz w:val="24"/>
           <w:szCs w:val="24"/>
         </w:rPr>
-        <w:t>(Preuzeto iz specifikacije projektnog zadatka)</w:t>
+        <w:t>(</w:t>
+      </w:r>
+      <w:proofErr w:type="spellStart"/>
+      <w:r>
+        <w:rPr>
+          <w:sz w:val="24"/>
+          <w:szCs w:val="24"/>
+        </w:rPr>
+        <w:t>Preuzeto</w:t>
+      </w:r>
+      <w:proofErr w:type="spellEnd"/>
+      <w:r>
+        <w:rPr>
+          <w:sz w:val="24"/>
+          <w:szCs w:val="24"/>
+        </w:rPr>
+        <w:t xml:space="preserve"> </w:t>
+      </w:r>
+      <w:proofErr w:type="spellStart"/>
+      <w:r>
+        <w:rPr>
+          <w:sz w:val="24"/>
+          <w:szCs w:val="24"/>
+        </w:rPr>
+        <w:t>iz</w:t>
+      </w:r>
+      <w:proofErr w:type="spellEnd"/>
+      <w:r>
+        <w:rPr>
+          <w:sz w:val="24"/>
+          <w:szCs w:val="24"/>
+        </w:rPr>
+        <w:t xml:space="preserve"> </w:t>
+      </w:r>
+      <w:proofErr w:type="spellStart"/>
+      <w:r>
+        <w:rPr>
+          <w:sz w:val="24"/>
+          <w:szCs w:val="24"/>
+        </w:rPr>
+        <w:t>specifikacije</w:t>
+      </w:r>
+      <w:proofErr w:type="spellEnd"/>
+      <w:r>
+        <w:rPr>
+          <w:sz w:val="24"/>
+          <w:szCs w:val="24"/>
+        </w:rPr>
+        <w:t xml:space="preserve"> </w:t>
+      </w:r>
+      <w:proofErr w:type="spellStart"/>
+      <w:r>
+        <w:rPr>
+          <w:sz w:val="24"/>
+          <w:szCs w:val="24"/>
+        </w:rPr>
+        <w:t>projektnog</w:t>
+      </w:r>
+      <w:proofErr w:type="spellEnd"/>
+      <w:r>
+        <w:rPr>
+          <w:sz w:val="24"/>
+          <w:szCs w:val="24"/>
+        </w:rPr>
+        <w:t xml:space="preserve"> </w:t>
+      </w:r>
+      <w:proofErr w:type="spellStart"/>
+      <w:r>
+        <w:rPr>
+          <w:sz w:val="24"/>
+          <w:szCs w:val="24"/>
+        </w:rPr>
+        <w:t>zadatka</w:t>
+      </w:r>
+      <w:proofErr w:type="spellEnd"/>
+      <w:r>
+        <w:rPr>
+          <w:sz w:val="24"/>
+          <w:szCs w:val="24"/>
+        </w:rPr>
+        <w:t>)</w:t>
       </w:r>
     </w:p>
     <w:p>
@@ -2107,20 +3085,134 @@
           <w:szCs w:val="24"/>
         </w:rPr>
       </w:pPr>
-      <w:r>
-        <w:rPr>
-          <w:sz w:val="24"/>
-          <w:szCs w:val="24"/>
-        </w:rPr>
-        <w:t>Igrač ima mogućnost da</w:t>
-      </w:r>
-      <w:r>
-        <w:rPr>
-          <w:sz w:val="24"/>
-          <w:szCs w:val="24"/>
-        </w:rPr>
-        <w:t xml:space="preserve"> napusti klub u kome je trenutno učlanjen</w:t>
-      </w:r>
+      <w:proofErr w:type="spellStart"/>
+      <w:r>
+        <w:rPr>
+          <w:sz w:val="24"/>
+          <w:szCs w:val="24"/>
+        </w:rPr>
+        <w:t>Igrač</w:t>
+      </w:r>
+      <w:proofErr w:type="spellEnd"/>
+      <w:r>
+        <w:rPr>
+          <w:sz w:val="24"/>
+          <w:szCs w:val="24"/>
+        </w:rPr>
+        <w:t xml:space="preserve"> </w:t>
+      </w:r>
+      <w:proofErr w:type="spellStart"/>
+      <w:r>
+        <w:rPr>
+          <w:sz w:val="24"/>
+          <w:szCs w:val="24"/>
+        </w:rPr>
+        <w:t>ima</w:t>
+      </w:r>
+      <w:proofErr w:type="spellEnd"/>
+      <w:r>
+        <w:rPr>
+          <w:sz w:val="24"/>
+          <w:szCs w:val="24"/>
+        </w:rPr>
+        <w:t xml:space="preserve"> </w:t>
+      </w:r>
+      <w:proofErr w:type="spellStart"/>
+      <w:r>
+        <w:rPr>
+          <w:sz w:val="24"/>
+          <w:szCs w:val="24"/>
+        </w:rPr>
+        <w:t>mogućnost</w:t>
+      </w:r>
+      <w:proofErr w:type="spellEnd"/>
+      <w:r>
+        <w:rPr>
+          <w:sz w:val="24"/>
+          <w:szCs w:val="24"/>
+        </w:rPr>
+        <w:t xml:space="preserve"> da</w:t>
+      </w:r>
+      <w:r>
+        <w:rPr>
+          <w:sz w:val="24"/>
+          <w:szCs w:val="24"/>
+        </w:rPr>
+        <w:t xml:space="preserve"> </w:t>
+      </w:r>
+      <w:proofErr w:type="spellStart"/>
+      <w:r>
+        <w:rPr>
+          <w:sz w:val="24"/>
+          <w:szCs w:val="24"/>
+        </w:rPr>
+        <w:t>napusti</w:t>
+      </w:r>
+      <w:proofErr w:type="spellEnd"/>
+      <w:r>
+        <w:rPr>
+          <w:sz w:val="24"/>
+          <w:szCs w:val="24"/>
+        </w:rPr>
+        <w:t xml:space="preserve"> </w:t>
+      </w:r>
+      <w:proofErr w:type="spellStart"/>
+      <w:r>
+        <w:rPr>
+          <w:sz w:val="24"/>
+          <w:szCs w:val="24"/>
+        </w:rPr>
+        <w:t>klub</w:t>
+      </w:r>
+      <w:proofErr w:type="spellEnd"/>
+      <w:r>
+        <w:rPr>
+          <w:sz w:val="24"/>
+          <w:szCs w:val="24"/>
+        </w:rPr>
+        <w:t xml:space="preserve"> u </w:t>
+      </w:r>
+      <w:proofErr w:type="spellStart"/>
+      <w:r>
+        <w:rPr>
+          <w:sz w:val="24"/>
+          <w:szCs w:val="24"/>
+        </w:rPr>
+        <w:t>kome</w:t>
+      </w:r>
+      <w:proofErr w:type="spellEnd"/>
+      <w:r>
+        <w:rPr>
+          <w:sz w:val="24"/>
+          <w:szCs w:val="24"/>
+        </w:rPr>
+        <w:t xml:space="preserve"> je </w:t>
+      </w:r>
+      <w:proofErr w:type="spellStart"/>
+      <w:r>
+        <w:rPr>
+          <w:sz w:val="24"/>
+          <w:szCs w:val="24"/>
+        </w:rPr>
+        <w:t>trenutno</w:t>
+      </w:r>
+      <w:proofErr w:type="spellEnd"/>
+      <w:r>
+        <w:rPr>
+          <w:sz w:val="24"/>
+          <w:szCs w:val="24"/>
+        </w:rPr>
+        <w:t xml:space="preserve"> </w:t>
+      </w:r>
+      <w:proofErr w:type="spellStart"/>
+      <w:r>
+        <w:rPr>
+          <w:sz w:val="24"/>
+          <w:szCs w:val="24"/>
+        </w:rPr>
+        <w:t>učlanjen</w:t>
+      </w:r>
+      <w:proofErr w:type="spellEnd"/>
       <w:r>
         <w:rPr>
           <w:sz w:val="24"/>
@@ -2133,7 +3225,151 @@
           <w:sz w:val="24"/>
           <w:szCs w:val="24"/>
         </w:rPr>
-        <w:t xml:space="preserve"> Nakon ovoga igrač ponovo ima mogućnost da se učlani u neki klub.</w:t>
+        <w:t xml:space="preserve"> </w:t>
+      </w:r>
+      <w:proofErr w:type="spellStart"/>
+      <w:r>
+        <w:rPr>
+          <w:sz w:val="24"/>
+          <w:szCs w:val="24"/>
+        </w:rPr>
+        <w:t>Nakon</w:t>
+      </w:r>
+      <w:proofErr w:type="spellEnd"/>
+      <w:r>
+        <w:rPr>
+          <w:sz w:val="24"/>
+          <w:szCs w:val="24"/>
+        </w:rPr>
+        <w:t xml:space="preserve"> </w:t>
+      </w:r>
+      <w:proofErr w:type="spellStart"/>
+      <w:r>
+        <w:rPr>
+          <w:sz w:val="24"/>
+          <w:szCs w:val="24"/>
+        </w:rPr>
+        <w:t>ovoga</w:t>
+      </w:r>
+      <w:proofErr w:type="spellEnd"/>
+      <w:r>
+        <w:rPr>
+          <w:sz w:val="24"/>
+          <w:szCs w:val="24"/>
+        </w:rPr>
+        <w:t xml:space="preserve"> </w:t>
+      </w:r>
+      <w:proofErr w:type="spellStart"/>
+      <w:r>
+        <w:rPr>
+          <w:sz w:val="24"/>
+          <w:szCs w:val="24"/>
+        </w:rPr>
+        <w:t>igrač</w:t>
+      </w:r>
+      <w:proofErr w:type="spellEnd"/>
+      <w:r>
+        <w:rPr>
+          <w:sz w:val="24"/>
+          <w:szCs w:val="24"/>
+        </w:rPr>
+        <w:t xml:space="preserve"> </w:t>
+      </w:r>
+      <w:proofErr w:type="spellStart"/>
+      <w:r>
+        <w:rPr>
+          <w:sz w:val="24"/>
+          <w:szCs w:val="24"/>
+        </w:rPr>
+        <w:t>ponovo</w:t>
+      </w:r>
+      <w:proofErr w:type="spellEnd"/>
+      <w:r>
+        <w:rPr>
+          <w:sz w:val="24"/>
+          <w:szCs w:val="24"/>
+        </w:rPr>
+        <w:t xml:space="preserve"> </w:t>
+      </w:r>
+      <w:proofErr w:type="spellStart"/>
+      <w:r>
+        <w:rPr>
+          <w:sz w:val="24"/>
+          <w:szCs w:val="24"/>
+        </w:rPr>
+        <w:t>ima</w:t>
+      </w:r>
+      <w:proofErr w:type="spellEnd"/>
+      <w:r>
+        <w:rPr>
+          <w:sz w:val="24"/>
+          <w:szCs w:val="24"/>
+        </w:rPr>
+        <w:t xml:space="preserve"> </w:t>
+      </w:r>
+      <w:proofErr w:type="spellStart"/>
+      <w:r>
+        <w:rPr>
+          <w:sz w:val="24"/>
+          <w:szCs w:val="24"/>
+        </w:rPr>
+        <w:t>mogućnost</w:t>
+      </w:r>
+      <w:proofErr w:type="spellEnd"/>
+      <w:r>
+        <w:rPr>
+          <w:sz w:val="24"/>
+          <w:szCs w:val="24"/>
+        </w:rPr>
+        <w:t xml:space="preserve"> da se </w:t>
+      </w:r>
+      <w:proofErr w:type="spellStart"/>
+      <w:r>
+        <w:rPr>
+          <w:sz w:val="24"/>
+          <w:szCs w:val="24"/>
+        </w:rPr>
+        <w:t>učlani</w:t>
+      </w:r>
+      <w:proofErr w:type="spellEnd"/>
+      <w:r>
+        <w:rPr>
+          <w:sz w:val="24"/>
+          <w:szCs w:val="24"/>
+        </w:rPr>
+        <w:t xml:space="preserve"> u </w:t>
+      </w:r>
+      <w:proofErr w:type="spellStart"/>
+      <w:r>
+        <w:rPr>
+          <w:sz w:val="24"/>
+          <w:szCs w:val="24"/>
+        </w:rPr>
+        <w:t>neki</w:t>
+      </w:r>
+      <w:proofErr w:type="spellEnd"/>
+      <w:r>
+        <w:rPr>
+          <w:sz w:val="24"/>
+          <w:szCs w:val="24"/>
+        </w:rPr>
+        <w:t xml:space="preserve"> </w:t>
+      </w:r>
+      <w:proofErr w:type="spellStart"/>
+      <w:r>
+        <w:rPr>
+          <w:sz w:val="24"/>
+          <w:szCs w:val="24"/>
+        </w:rPr>
+        <w:t>klub</w:t>
+      </w:r>
+      <w:proofErr w:type="spellEnd"/>
+      <w:r>
+        <w:rPr>
+          <w:sz w:val="24"/>
+          <w:szCs w:val="24"/>
+        </w:rPr>
+        <w:t>.</w:t>
       </w:r>
     </w:p>
     <w:p>
@@ -2150,9 +3386,18 @@
           <w:sz w:val="28"/>
           <w:szCs w:val="28"/>
         </w:rPr>
-        <w:t>Tok događaja</w:t>
+        <w:t xml:space="preserve">Tok </w:t>
+      </w:r>
+      <w:proofErr w:type="spellStart"/>
+      <w:r>
+        <w:rPr>
+          <w:sz w:val="28"/>
+          <w:szCs w:val="28"/>
+        </w:rPr>
+        <w:t>događaja</w:t>
       </w:r>
       <w:bookmarkEnd w:id="7"/>
+      <w:proofErr w:type="spellEnd"/>
     </w:p>
     <w:p>
       <w:pPr>
@@ -2166,13 +3411,71 @@
           <w:szCs w:val="24"/>
         </w:rPr>
       </w:pPr>
-      <w:r>
-        <w:rPr>
-          <w:sz w:val="24"/>
-          <w:szCs w:val="24"/>
-        </w:rPr>
-        <w:t xml:space="preserve">Igrač bira opciju za prikaz </w:t>
-      </w:r>
+      <w:proofErr w:type="spellStart"/>
+      <w:r>
+        <w:rPr>
+          <w:sz w:val="24"/>
+          <w:szCs w:val="24"/>
+        </w:rPr>
+        <w:t>Igrač</w:t>
+      </w:r>
+      <w:proofErr w:type="spellEnd"/>
+      <w:r>
+        <w:rPr>
+          <w:sz w:val="24"/>
+          <w:szCs w:val="24"/>
+        </w:rPr>
+        <w:t xml:space="preserve"> </w:t>
+      </w:r>
+      <w:proofErr w:type="spellStart"/>
+      <w:r>
+        <w:rPr>
+          <w:sz w:val="24"/>
+          <w:szCs w:val="24"/>
+        </w:rPr>
+        <w:t>bira</w:t>
+      </w:r>
+      <w:proofErr w:type="spellEnd"/>
+      <w:r>
+        <w:rPr>
+          <w:sz w:val="24"/>
+          <w:szCs w:val="24"/>
+        </w:rPr>
+        <w:t xml:space="preserve"> </w:t>
+      </w:r>
+      <w:proofErr w:type="spellStart"/>
+      <w:r>
+        <w:rPr>
+          <w:sz w:val="24"/>
+          <w:szCs w:val="24"/>
+        </w:rPr>
+        <w:t>opciju</w:t>
+      </w:r>
+      <w:proofErr w:type="spellEnd"/>
+      <w:r>
+        <w:rPr>
+          <w:sz w:val="24"/>
+          <w:szCs w:val="24"/>
+        </w:rPr>
+        <w:t xml:space="preserve"> za </w:t>
+      </w:r>
+      <w:proofErr w:type="spellStart"/>
+      <w:r>
+        <w:rPr>
+          <w:sz w:val="24"/>
+          <w:szCs w:val="24"/>
+        </w:rPr>
+        <w:t>prikaz</w:t>
+      </w:r>
+      <w:proofErr w:type="spellEnd"/>
+      <w:r>
+        <w:rPr>
+          <w:sz w:val="24"/>
+          <w:szCs w:val="24"/>
+        </w:rPr>
+        <w:t xml:space="preserve"> </w:t>
+      </w:r>
+      <w:proofErr w:type="spellStart"/>
       <w:r>
         <w:rPr>
           <w:sz w:val="24"/>
@@ -2180,6 +3483,7 @@
         </w:rPr>
         <w:t>podešavanja</w:t>
       </w:r>
+      <w:proofErr w:type="spellEnd"/>
     </w:p>
     <w:p>
       <w:pPr>
@@ -2193,20 +3497,79 @@
           <w:szCs w:val="24"/>
         </w:rPr>
       </w:pPr>
-      <w:r>
-        <w:rPr>
-          <w:sz w:val="24"/>
-          <w:szCs w:val="24"/>
-        </w:rPr>
-        <w:t xml:space="preserve">Sistem prikazuje </w:t>
-      </w:r>
-      <w:r>
-        <w:rPr>
-          <w:sz w:val="24"/>
-          <w:szCs w:val="24"/>
-        </w:rPr>
-        <w:t>podešavanja u posebnoj stranici</w:t>
-      </w:r>
+      <w:proofErr w:type="spellStart"/>
+      <w:r>
+        <w:rPr>
+          <w:sz w:val="24"/>
+          <w:szCs w:val="24"/>
+        </w:rPr>
+        <w:t>Sistem</w:t>
+      </w:r>
+      <w:proofErr w:type="spellEnd"/>
+      <w:r>
+        <w:rPr>
+          <w:sz w:val="24"/>
+          <w:szCs w:val="24"/>
+        </w:rPr>
+        <w:t xml:space="preserve"> </w:t>
+      </w:r>
+      <w:proofErr w:type="spellStart"/>
+      <w:r>
+        <w:rPr>
+          <w:sz w:val="24"/>
+          <w:szCs w:val="24"/>
+        </w:rPr>
+        <w:t>prikazuje</w:t>
+      </w:r>
+      <w:proofErr w:type="spellEnd"/>
+      <w:r>
+        <w:rPr>
+          <w:sz w:val="24"/>
+          <w:szCs w:val="24"/>
+        </w:rPr>
+        <w:t xml:space="preserve"> </w:t>
+      </w:r>
+      <w:proofErr w:type="spellStart"/>
+      <w:r>
+        <w:rPr>
+          <w:sz w:val="24"/>
+          <w:szCs w:val="24"/>
+        </w:rPr>
+        <w:t>podešavanja</w:t>
+      </w:r>
+      <w:proofErr w:type="spellEnd"/>
+      <w:r>
+        <w:rPr>
+          <w:sz w:val="24"/>
+          <w:szCs w:val="24"/>
+        </w:rPr>
+        <w:t xml:space="preserve"> u </w:t>
+      </w:r>
+      <w:proofErr w:type="spellStart"/>
+      <w:r>
+        <w:rPr>
+          <w:sz w:val="24"/>
+          <w:szCs w:val="24"/>
+        </w:rPr>
+        <w:t>posebnoj</w:t>
+      </w:r>
+      <w:proofErr w:type="spellEnd"/>
+      <w:r>
+        <w:rPr>
+          <w:sz w:val="24"/>
+          <w:szCs w:val="24"/>
+        </w:rPr>
+        <w:t xml:space="preserve"> </w:t>
+      </w:r>
+      <w:proofErr w:type="spellStart"/>
+      <w:r>
+        <w:rPr>
+          <w:sz w:val="24"/>
+          <w:szCs w:val="24"/>
+        </w:rPr>
+        <w:t>stranici</w:t>
+      </w:r>
+      <w:proofErr w:type="spellEnd"/>
     </w:p>
     <w:p>
       <w:pPr>
@@ -2220,6 +3583,7 @@
           <w:szCs w:val="24"/>
         </w:rPr>
       </w:pPr>
+      <w:proofErr w:type="spellStart"/>
       <w:r>
         <w:rPr>
           <w:sz w:val="24"/>
@@ -2227,20 +3591,71 @@
         </w:rPr>
         <w:t>Igrač</w:t>
       </w:r>
-      <w:r>
-        <w:rPr>
-          <w:sz w:val="24"/>
-          <w:szCs w:val="24"/>
-        </w:rPr>
-        <w:t xml:space="preserve"> bira opcije za </w:t>
-      </w:r>
-      <w:r>
-        <w:rPr>
-          <w:sz w:val="24"/>
-          <w:szCs w:val="24"/>
-        </w:rPr>
-        <w:t>napuštanje kluba</w:t>
-      </w:r>
+      <w:proofErr w:type="spellEnd"/>
+      <w:r>
+        <w:rPr>
+          <w:sz w:val="24"/>
+          <w:szCs w:val="24"/>
+        </w:rPr>
+        <w:t xml:space="preserve"> </w:t>
+      </w:r>
+      <w:proofErr w:type="spellStart"/>
+      <w:r>
+        <w:rPr>
+          <w:sz w:val="24"/>
+          <w:szCs w:val="24"/>
+        </w:rPr>
+        <w:t>bira</w:t>
+      </w:r>
+      <w:proofErr w:type="spellEnd"/>
+      <w:r>
+        <w:rPr>
+          <w:sz w:val="24"/>
+          <w:szCs w:val="24"/>
+        </w:rPr>
+        <w:t xml:space="preserve"> </w:t>
+      </w:r>
+      <w:proofErr w:type="spellStart"/>
+      <w:r>
+        <w:rPr>
+          <w:sz w:val="24"/>
+          <w:szCs w:val="24"/>
+        </w:rPr>
+        <w:t>opcije</w:t>
+      </w:r>
+      <w:proofErr w:type="spellEnd"/>
+      <w:r>
+        <w:rPr>
+          <w:sz w:val="24"/>
+          <w:szCs w:val="24"/>
+        </w:rPr>
+        <w:t xml:space="preserve"> za </w:t>
+      </w:r>
+      <w:proofErr w:type="spellStart"/>
+      <w:r>
+        <w:rPr>
+          <w:sz w:val="24"/>
+          <w:szCs w:val="24"/>
+        </w:rPr>
+        <w:t>napuštanje</w:t>
+      </w:r>
+      <w:proofErr w:type="spellEnd"/>
+      <w:r>
+        <w:rPr>
+          <w:sz w:val="24"/>
+          <w:szCs w:val="24"/>
+        </w:rPr>
+        <w:t xml:space="preserve"> </w:t>
+      </w:r>
+      <w:proofErr w:type="spellStart"/>
+      <w:r>
+        <w:rPr>
+          <w:sz w:val="24"/>
+          <w:szCs w:val="24"/>
+        </w:rPr>
+        <w:t>kluba</w:t>
+      </w:r>
+      <w:proofErr w:type="spellEnd"/>
     </w:p>
     <w:p>
       <w:pPr>
@@ -2254,13 +3669,95 @@
           <w:szCs w:val="24"/>
         </w:rPr>
       </w:pPr>
-      <w:r>
-        <w:rPr>
-          <w:sz w:val="24"/>
-          <w:szCs w:val="24"/>
-        </w:rPr>
-        <w:t>Sistem obaveštava korisnika da je uspesno napustio klub</w:t>
-      </w:r>
+      <w:proofErr w:type="spellStart"/>
+      <w:r>
+        <w:rPr>
+          <w:sz w:val="24"/>
+          <w:szCs w:val="24"/>
+        </w:rPr>
+        <w:t>Sistem</w:t>
+      </w:r>
+      <w:proofErr w:type="spellEnd"/>
+      <w:r>
+        <w:rPr>
+          <w:sz w:val="24"/>
+          <w:szCs w:val="24"/>
+        </w:rPr>
+        <w:t xml:space="preserve"> </w:t>
+      </w:r>
+      <w:proofErr w:type="spellStart"/>
+      <w:r>
+        <w:rPr>
+          <w:sz w:val="24"/>
+          <w:szCs w:val="24"/>
+        </w:rPr>
+        <w:t>obaveštava</w:t>
+      </w:r>
+      <w:proofErr w:type="spellEnd"/>
+      <w:r>
+        <w:rPr>
+          <w:sz w:val="24"/>
+          <w:szCs w:val="24"/>
+        </w:rPr>
+        <w:t xml:space="preserve"> </w:t>
+      </w:r>
+      <w:proofErr w:type="spellStart"/>
+      <w:r>
+        <w:rPr>
+          <w:sz w:val="24"/>
+          <w:szCs w:val="24"/>
+        </w:rPr>
+        <w:t>korisnika</w:t>
+      </w:r>
+      <w:proofErr w:type="spellEnd"/>
+      <w:r>
+        <w:rPr>
+          <w:sz w:val="24"/>
+          <w:szCs w:val="24"/>
+        </w:rPr>
+        <w:t xml:space="preserve"> da je </w:t>
+      </w:r>
+      <w:proofErr w:type="spellStart"/>
+      <w:r>
+        <w:rPr>
+          <w:sz w:val="24"/>
+          <w:szCs w:val="24"/>
+        </w:rPr>
+        <w:t>uspesno</w:t>
+      </w:r>
+      <w:proofErr w:type="spellEnd"/>
+      <w:r>
+        <w:rPr>
+          <w:sz w:val="24"/>
+          <w:szCs w:val="24"/>
+        </w:rPr>
+        <w:t xml:space="preserve"> </w:t>
+      </w:r>
+      <w:proofErr w:type="spellStart"/>
+      <w:r>
+        <w:rPr>
+          <w:sz w:val="24"/>
+          <w:szCs w:val="24"/>
+        </w:rPr>
+        <w:t>napustio</w:t>
+      </w:r>
+      <w:proofErr w:type="spellEnd"/>
+      <w:r>
+        <w:rPr>
+          <w:sz w:val="24"/>
+          <w:szCs w:val="24"/>
+        </w:rPr>
+        <w:t xml:space="preserve"> </w:t>
+      </w:r>
+      <w:proofErr w:type="spellStart"/>
+      <w:r>
+        <w:rPr>
+          <w:sz w:val="24"/>
+          <w:szCs w:val="24"/>
+        </w:rPr>
+        <w:t>klub</w:t>
+      </w:r>
+      <w:proofErr w:type="spellEnd"/>
     </w:p>
     <w:p>
       <w:pPr>
@@ -2274,12 +3771,197 @@
           <w:szCs w:val="24"/>
         </w:rPr>
       </w:pPr>
-      <w:r>
-        <w:rPr>
-          <w:sz w:val="24"/>
-          <w:szCs w:val="24"/>
-        </w:rPr>
-        <w:t>Ukoliko je došlo do greške sistem obaveštava korisnika da je došlo do greske I vraća ga na korak 2.</w:t>
+      <w:proofErr w:type="spellStart"/>
+      <w:r>
+        <w:rPr>
+          <w:sz w:val="24"/>
+          <w:szCs w:val="24"/>
+        </w:rPr>
+        <w:t>Ukoliko</w:t>
+      </w:r>
+      <w:proofErr w:type="spellEnd"/>
+      <w:r>
+        <w:rPr>
+          <w:sz w:val="24"/>
+          <w:szCs w:val="24"/>
+        </w:rPr>
+        <w:t xml:space="preserve"> je </w:t>
+      </w:r>
+      <w:proofErr w:type="spellStart"/>
+      <w:r>
+        <w:rPr>
+          <w:sz w:val="24"/>
+          <w:szCs w:val="24"/>
+        </w:rPr>
+        <w:t>došlo</w:t>
+      </w:r>
+      <w:proofErr w:type="spellEnd"/>
+      <w:r>
+        <w:rPr>
+          <w:sz w:val="24"/>
+          <w:szCs w:val="24"/>
+        </w:rPr>
+        <w:t xml:space="preserve"> do </w:t>
+      </w:r>
+      <w:proofErr w:type="spellStart"/>
+      <w:r>
+        <w:rPr>
+          <w:sz w:val="24"/>
+          <w:szCs w:val="24"/>
+        </w:rPr>
+        <w:t>greške</w:t>
+      </w:r>
+      <w:proofErr w:type="spellEnd"/>
+      <w:r>
+        <w:rPr>
+          <w:sz w:val="24"/>
+          <w:szCs w:val="24"/>
+        </w:rPr>
+        <w:t xml:space="preserve"> </w:t>
+      </w:r>
+      <w:proofErr w:type="spellStart"/>
+      <w:r>
+        <w:rPr>
+          <w:sz w:val="24"/>
+          <w:szCs w:val="24"/>
+        </w:rPr>
+        <w:t>sistem</w:t>
+      </w:r>
+      <w:proofErr w:type="spellEnd"/>
+      <w:r>
+        <w:rPr>
+          <w:sz w:val="24"/>
+          <w:szCs w:val="24"/>
+        </w:rPr>
+        <w:t xml:space="preserve"> </w:t>
+      </w:r>
+      <w:proofErr w:type="spellStart"/>
+      <w:r>
+        <w:rPr>
+          <w:sz w:val="24"/>
+          <w:szCs w:val="24"/>
+        </w:rPr>
+        <w:t>obaveštava</w:t>
+      </w:r>
+      <w:proofErr w:type="spellEnd"/>
+      <w:r>
+        <w:rPr>
+          <w:sz w:val="24"/>
+          <w:szCs w:val="24"/>
+        </w:rPr>
+        <w:t xml:space="preserve"> </w:t>
+      </w:r>
+      <w:proofErr w:type="spellStart"/>
+      <w:r>
+        <w:rPr>
+          <w:sz w:val="24"/>
+          <w:szCs w:val="24"/>
+        </w:rPr>
+        <w:t>korisnika</w:t>
+      </w:r>
+      <w:proofErr w:type="spellEnd"/>
+      <w:r>
+        <w:rPr>
+          <w:sz w:val="24"/>
+          <w:szCs w:val="24"/>
+        </w:rPr>
+        <w:t xml:space="preserve"> da je </w:t>
+      </w:r>
+      <w:proofErr w:type="spellStart"/>
+      <w:r>
+        <w:rPr>
+          <w:sz w:val="24"/>
+          <w:szCs w:val="24"/>
+        </w:rPr>
+        <w:t>došlo</w:t>
+      </w:r>
+      <w:proofErr w:type="spellEnd"/>
+      <w:r>
+        <w:rPr>
+          <w:sz w:val="24"/>
+          <w:szCs w:val="24"/>
+        </w:rPr>
+        <w:t xml:space="preserve"> do </w:t>
+      </w:r>
+      <w:proofErr w:type="spellStart"/>
+      <w:r>
+        <w:rPr>
+          <w:sz w:val="24"/>
+          <w:szCs w:val="24"/>
+        </w:rPr>
+        <w:t>greske</w:t>
+      </w:r>
+      <w:proofErr w:type="spellEnd"/>
+      <w:r>
+        <w:rPr>
+          <w:sz w:val="24"/>
+          <w:szCs w:val="24"/>
+        </w:rPr>
+        <w:t xml:space="preserve"> I </w:t>
+      </w:r>
+      <w:proofErr w:type="spellStart"/>
+      <w:r>
+        <w:rPr>
+          <w:sz w:val="24"/>
+          <w:szCs w:val="24"/>
+        </w:rPr>
+        <w:t>vraća</w:t>
+      </w:r>
+      <w:proofErr w:type="spellEnd"/>
+      <w:r>
+        <w:rPr>
+          <w:sz w:val="24"/>
+          <w:szCs w:val="24"/>
+        </w:rPr>
+        <w:t xml:space="preserve"> </w:t>
+      </w:r>
+      <w:proofErr w:type="spellStart"/>
+      <w:r>
+        <w:rPr>
+          <w:sz w:val="24"/>
+          <w:szCs w:val="24"/>
+        </w:rPr>
+        <w:t>ga</w:t>
+      </w:r>
+      <w:proofErr w:type="spellEnd"/>
+      <w:r>
+        <w:rPr>
+          <w:sz w:val="24"/>
+          <w:szCs w:val="24"/>
+        </w:rPr>
+        <w:t xml:space="preserve"> </w:t>
+      </w:r>
+      <w:proofErr w:type="spellStart"/>
+      <w:r>
+        <w:rPr>
+          <w:sz w:val="24"/>
+          <w:szCs w:val="24"/>
+        </w:rPr>
+        <w:t>na</w:t>
+      </w:r>
+      <w:proofErr w:type="spellEnd"/>
+      <w:r>
+        <w:rPr>
+          <w:sz w:val="24"/>
+          <w:szCs w:val="24"/>
+        </w:rPr>
+        <w:t xml:space="preserve"> </w:t>
+      </w:r>
+      <w:proofErr w:type="spellStart"/>
+      <w:r>
+        <w:rPr>
+          <w:sz w:val="24"/>
+          <w:szCs w:val="24"/>
+        </w:rPr>
+        <w:t>korak</w:t>
+      </w:r>
+      <w:proofErr w:type="spellEnd"/>
+      <w:r>
+        <w:rPr>
+          <w:sz w:val="24"/>
+          <w:szCs w:val="24"/>
+        </w:rPr>
+        <w:t xml:space="preserve"> 2.</w:t>
       </w:r>
       <w:r>
         <w:rPr>
@@ -2295,41 +3977,71 @@
         <w:pStyle w:val="Heading2"/>
       </w:pPr>
       <w:bookmarkStart w:id="8" w:name="_Toc34335030"/>
-      <w:r>
-        <w:t>Posebni zahtevi</w:t>
+      <w:proofErr w:type="spellStart"/>
+      <w:r>
+        <w:t>Posebni</w:t>
+      </w:r>
+      <w:proofErr w:type="spellEnd"/>
+      <w:r>
+        <w:t xml:space="preserve"> </w:t>
+      </w:r>
+      <w:proofErr w:type="spellStart"/>
+      <w:r>
+        <w:t>zahtevi</w:t>
       </w:r>
       <w:bookmarkEnd w:id="8"/>
+      <w:proofErr w:type="spellEnd"/>
     </w:p>
     <w:p>
       <w:pPr>
         <w:ind w:left="576"/>
       </w:pPr>
+      <w:proofErr w:type="spellStart"/>
       <w:r>
         <w:t>Nema</w:t>
       </w:r>
+      <w:proofErr w:type="spellEnd"/>
     </w:p>
     <w:p>
       <w:pPr>
         <w:pStyle w:val="Heading2"/>
       </w:pPr>
       <w:bookmarkStart w:id="9" w:name="_Toc34335031"/>
+      <w:proofErr w:type="spellStart"/>
       <w:r>
         <w:t>Preduslovi</w:t>
       </w:r>
       <w:bookmarkEnd w:id="9"/>
+      <w:proofErr w:type="spellEnd"/>
     </w:p>
     <w:p>
       <w:pPr>
         <w:ind w:left="576"/>
       </w:pPr>
-      <w:r>
-        <w:t xml:space="preserve">Igrač </w:t>
-      </w:r>
-      <w:r>
-        <w:t>je učlanjen u klub</w:t>
-      </w:r>
-      <w:bookmarkStart w:id="10" w:name="_GoBack"/>
-      <w:bookmarkEnd w:id="10"/>
+      <w:proofErr w:type="spellStart"/>
+      <w:r>
+        <w:t>Igrač</w:t>
+      </w:r>
+      <w:proofErr w:type="spellEnd"/>
+      <w:r>
+        <w:t xml:space="preserve"> </w:t>
+      </w:r>
+      <w:r>
+        <w:t xml:space="preserve">je </w:t>
+      </w:r>
+      <w:proofErr w:type="spellStart"/>
+      <w:r>
+        <w:t>učlanjen</w:t>
+      </w:r>
+      <w:proofErr w:type="spellEnd"/>
+      <w:r>
+        <w:t xml:space="preserve"> u </w:t>
+      </w:r>
+      <w:proofErr w:type="spellStart"/>
+      <w:r>
+        <w:t>klub</w:t>
+      </w:r>
+      <w:proofErr w:type="spellEnd"/>
       <w:r>
         <w:t>.</w:t>
       </w:r>
@@ -2338,20 +4050,61 @@
       <w:pPr>
         <w:pStyle w:val="Heading2"/>
       </w:pPr>
-      <w:bookmarkStart w:id="11" w:name="_Toc34335032"/>
+      <w:bookmarkStart w:id="10" w:name="_Toc34335032"/>
+      <w:proofErr w:type="spellStart"/>
       <w:r>
         <w:lastRenderedPageBreak/>
         <w:t>Posledice</w:t>
       </w:r>
-      <w:bookmarkEnd w:id="11"/>
+      <w:bookmarkEnd w:id="10"/>
+      <w:proofErr w:type="spellEnd"/>
     </w:p>
     <w:p>
       <w:pPr>
         <w:ind w:left="576"/>
       </w:pPr>
-      <w:r>
-        <w:t>Nema</w:t>
-      </w:r>
+      <w:proofErr w:type="spellStart"/>
+      <w:r>
+        <w:t>Igrač</w:t>
+      </w:r>
+      <w:proofErr w:type="spellEnd"/>
+      <w:r>
+        <w:t xml:space="preserve"> je </w:t>
+      </w:r>
+      <w:proofErr w:type="spellStart"/>
+      <w:r>
+        <w:t>izbačen</w:t>
+      </w:r>
+      <w:proofErr w:type="spellEnd"/>
+      <w:r>
+        <w:t xml:space="preserve"> </w:t>
+      </w:r>
+      <w:proofErr w:type="spellStart"/>
+      <w:r>
+        <w:t>iz</w:t>
+      </w:r>
+      <w:proofErr w:type="spellEnd"/>
+      <w:r>
+        <w:t xml:space="preserve"> </w:t>
+      </w:r>
+      <w:proofErr w:type="spellStart"/>
+      <w:r>
+        <w:t>odgovarajućih</w:t>
+      </w:r>
+      <w:proofErr w:type="spellEnd"/>
+      <w:r>
+        <w:t xml:space="preserve"> </w:t>
+      </w:r>
+      <w:proofErr w:type="spellStart"/>
+      <w:r>
+        <w:t>baza</w:t>
+      </w:r>
+      <w:proofErr w:type="spellEnd"/>
+      <w:r>
+        <w:t>.</w:t>
+      </w:r>
+      <w:bookmarkStart w:id="11" w:name="_GoBack"/>
+      <w:bookmarkEnd w:id="11"/>
     </w:p>
     <w:p/>
     <w:sectPr>
@@ -3981,7 +5734,7 @@
 </file>
 
 <file path=customXml/itemProps1.xml><?xml version="1.0" encoding="utf-8"?>
-<ds:datastoreItem xmlns:ds="http://schemas.openxmlformats.org/officeDocument/2006/customXml" ds:itemID="{B2BA84B4-99C2-4CED-A3A1-C9E177722164}">
+<ds:datastoreItem xmlns:ds="http://schemas.openxmlformats.org/officeDocument/2006/customXml" ds:itemID="{0E53BB1D-CA75-4EF4-8BD7-E70AE4AE5560}">
   <ds:schemaRefs>
     <ds:schemaRef ds:uri="http://schemas.openxmlformats.org/officeDocument/2006/bibliography"/>
   </ds:schemaRefs>

</xml_diff>